<commit_message>
Document with planned content for each chapter
</commit_message>
<xml_diff>
--- a/research/Roter Faden.docx
+++ b/research/Roter Faden.docx
@@ -10,12 +10,50 @@
           <w:lang w:val="en-US"/>
         </w:rPr>
       </w:pPr>
+      <w:proofErr w:type="spellStart"/>
       <w:r>
         <w:rPr>
           <w:color w:val="FF0000"/>
           <w:lang w:val="en-US"/>
         </w:rPr>
-        <w:t>Roter Faden</w:t>
+        <w:t>Roter</w:t>
+      </w:r>
+      <w:proofErr w:type="spellEnd"/>
+      <w:r>
+        <w:rPr>
+          <w:color w:val="FF0000"/>
+          <w:lang w:val="en-US"/>
+        </w:rPr>
+        <w:t xml:space="preserve"> </w:t>
+      </w:r>
+      <w:proofErr w:type="spellStart"/>
+      <w:r>
+        <w:rPr>
+          <w:color w:val="FF0000"/>
+          <w:lang w:val="en-US"/>
+        </w:rPr>
+        <w:t>Faden</w:t>
+      </w:r>
+      <w:proofErr w:type="spellEnd"/>
+    </w:p>
+    <w:p>
+      <w:pPr>
+        <w:rPr>
+          <w:lang w:val="en-US"/>
+        </w:rPr>
+      </w:pPr>
+    </w:p>
+    <w:p>
+      <w:pPr>
+        <w:rPr>
+          <w:lang w:val="en-US"/>
+        </w:rPr>
+      </w:pPr>
+      <w:r>
+        <w:rPr>
+          <w:lang w:val="en-US"/>
+        </w:rPr>
+        <w:t xml:space="preserve">In the following, ideas, content, references and more are summarized for each chapter of the bachelor thesis. </w:t>
       </w:r>
     </w:p>
     <w:p>
@@ -29,7 +67,21 @@
         <w:rPr>
           <w:lang w:val="en-US"/>
         </w:rPr>
-        <w:t>Context of the project</w:t>
+        <w:t>Customer Self-Service</w:t>
+      </w:r>
+    </w:p>
+    <w:p>
+      <w:pPr>
+        <w:pStyle w:val="berschrift2"/>
+        <w:rPr>
+          <w:lang w:val="en-US"/>
+        </w:rPr>
+      </w:pPr>
+      <w:r>
+        <w:rPr>
+          <w:lang w:val="en-US"/>
+        </w:rPr>
+        <w:t>Content</w:t>
       </w:r>
     </w:p>
     <w:p>
@@ -37,7 +89,7 @@
         <w:pStyle w:val="Listenabsatz"/>
         <w:numPr>
           <w:ilvl w:val="0"/>
-          <w:numId w:val="18"/>
+          <w:numId w:val="23"/>
         </w:numPr>
         <w:rPr>
           <w:lang w:val="en-US"/>
@@ -45,17 +97,311 @@
       </w:pPr>
       <w:r>
         <w:rPr>
-          <w:lang w:val="en-US"/>
-        </w:rPr>
-        <w:t>Customer Self-Service increasingly important as a result of governmental regulations</w:t>
-      </w:r>
+          <w:b/>
+          <w:bCs/>
+          <w:lang w:val="en-US"/>
+        </w:rPr>
+        <w:t>Definition</w:t>
+      </w:r>
+      <w:r>
+        <w:rPr>
+          <w:lang w:val="en-US"/>
+        </w:rPr>
+        <w:t xml:space="preserve"> self-service: Processes of the customer experience which were provided by employees and are now digitally actionable by a user.</w:t>
+      </w:r>
+    </w:p>
+    <w:p>
+      <w:pPr>
+        <w:pStyle w:val="Listenabsatz"/>
+        <w:numPr>
+          <w:ilvl w:val="0"/>
+          <w:numId w:val="23"/>
+        </w:numPr>
+        <w:rPr>
+          <w:b/>
+          <w:bCs/>
+          <w:lang w:val="en-US"/>
+        </w:rPr>
+      </w:pPr>
+      <w:r>
+        <w:rPr>
+          <w:b/>
+          <w:bCs/>
+          <w:lang w:val="en-US"/>
+        </w:rPr>
+        <w:t>Description</w:t>
+      </w:r>
+    </w:p>
+    <w:p>
+      <w:pPr>
+        <w:pStyle w:val="Listenabsatz"/>
+        <w:numPr>
+          <w:ilvl w:val="0"/>
+          <w:numId w:val="23"/>
+        </w:numPr>
+        <w:rPr>
+          <w:b/>
+          <w:bCs/>
+          <w:lang w:val="en-US"/>
+        </w:rPr>
+      </w:pPr>
+      <w:r>
+        <w:rPr>
+          <w:b/>
+          <w:bCs/>
+          <w:lang w:val="en-US"/>
+        </w:rPr>
+        <w:t>Benefits</w:t>
+      </w:r>
+    </w:p>
+    <w:p>
+      <w:pPr>
+        <w:pStyle w:val="Listenabsatz"/>
+        <w:numPr>
+          <w:ilvl w:val="0"/>
+          <w:numId w:val="23"/>
+        </w:numPr>
+        <w:rPr>
+          <w:b/>
+          <w:bCs/>
+          <w:lang w:val="en-US"/>
+        </w:rPr>
+      </w:pPr>
+      <w:r>
+        <w:rPr>
+          <w:b/>
+          <w:bCs/>
+          <w:lang w:val="en-US"/>
+        </w:rPr>
+        <w:t>Example</w:t>
+      </w:r>
+    </w:p>
+    <w:p>
+      <w:pPr>
+        <w:pStyle w:val="berschrift2"/>
+        <w:rPr>
+          <w:lang w:val="en-US"/>
+        </w:rPr>
+      </w:pPr>
+      <w:r>
+        <w:rPr>
+          <w:lang w:val="en-US"/>
+        </w:rPr>
+        <w:t>References</w:t>
+      </w:r>
+    </w:p>
+    <w:p>
+      <w:pPr>
+        <w:pStyle w:val="Listenabsatz"/>
+        <w:numPr>
+          <w:ilvl w:val="0"/>
+          <w:numId w:val="23"/>
+        </w:numPr>
+        <w:rPr>
+          <w:lang w:val="en-US"/>
+        </w:rPr>
+      </w:pPr>
+      <w:r>
+        <w:rPr>
+          <w:lang w:val="en-US"/>
+        </w:rPr>
+        <w:t>Self-Service in the Internet Age: Expectations and Experiences</w:t>
+      </w:r>
+      <w:r>
+        <w:rPr>
+          <w:lang w:val="en-US"/>
+        </w:rPr>
+        <w:t xml:space="preserve"> [1]</w:t>
+      </w:r>
+    </w:p>
+    <w:p>
+      <w:pPr>
+        <w:pStyle w:val="berschrift2"/>
+        <w:rPr>
+          <w:lang w:val="en-US"/>
+        </w:rPr>
+      </w:pPr>
+      <w:r>
+        <w:rPr>
+          <w:lang w:val="en-US"/>
+        </w:rPr>
+        <w:t>Ideas</w:t>
+      </w:r>
+    </w:p>
+    <w:p>
+      <w:pPr>
+        <w:pStyle w:val="Listenabsatz"/>
+        <w:numPr>
+          <w:ilvl w:val="0"/>
+          <w:numId w:val="23"/>
+        </w:numPr>
+        <w:rPr>
+          <w:lang w:val="en-US"/>
+        </w:rPr>
+      </w:pPr>
+    </w:p>
+    <w:p>
+      <w:pPr>
+        <w:pStyle w:val="berschrift1"/>
+        <w:rPr>
+          <w:lang w:val="en-US"/>
+        </w:rPr>
+      </w:pPr>
+      <w:r>
+        <w:rPr>
+          <w:lang w:val="en-US"/>
+        </w:rPr>
+        <w:t>Governmental Regulations</w:t>
+      </w:r>
+    </w:p>
+    <w:p>
+      <w:pPr>
+        <w:pStyle w:val="berschrift2"/>
+        <w:rPr>
+          <w:lang w:val="en-US"/>
+        </w:rPr>
+      </w:pPr>
+      <w:r>
+        <w:rPr>
+          <w:lang w:val="en-US"/>
+        </w:rPr>
+        <w:t>Content</w:t>
+      </w:r>
+    </w:p>
+    <w:p>
+      <w:pPr>
+        <w:pStyle w:val="Listenabsatz"/>
+        <w:numPr>
+          <w:ilvl w:val="0"/>
+          <w:numId w:val="23"/>
+        </w:numPr>
+        <w:rPr>
+          <w:lang w:val="en-US"/>
+        </w:rPr>
+      </w:pPr>
+      <w:r>
+        <w:rPr>
+          <w:lang w:val="en-US"/>
+        </w:rPr>
+        <w:t>DSGVO</w:t>
+      </w:r>
+    </w:p>
+    <w:p>
+      <w:pPr>
+        <w:pStyle w:val="Listenabsatz"/>
+        <w:numPr>
+          <w:ilvl w:val="0"/>
+          <w:numId w:val="23"/>
+        </w:numPr>
+        <w:rPr>
+          <w:lang w:val="en-US"/>
+        </w:rPr>
+      </w:pPr>
+      <w:r>
+        <w:rPr>
+          <w:lang w:val="en-US"/>
+        </w:rPr>
+        <w:t>OZG</w:t>
+      </w:r>
+    </w:p>
+    <w:p>
+      <w:pPr>
+        <w:pStyle w:val="Listenabsatz"/>
+        <w:numPr>
+          <w:ilvl w:val="0"/>
+          <w:numId w:val="23"/>
+        </w:numPr>
+        <w:rPr>
+          <w:lang w:val="en-US"/>
+        </w:rPr>
+      </w:pPr>
+      <w:r>
+        <w:rPr>
+          <w:lang w:val="en-US"/>
+        </w:rPr>
+        <w:t>DVG</w:t>
+      </w:r>
+    </w:p>
+    <w:p>
+      <w:pPr>
+        <w:pStyle w:val="berschrift2"/>
+        <w:rPr>
+          <w:lang w:val="en-US"/>
+        </w:rPr>
+      </w:pPr>
+      <w:r>
+        <w:rPr>
+          <w:lang w:val="en-US"/>
+        </w:rPr>
+        <w:t>References</w:t>
+      </w:r>
+    </w:p>
+    <w:p>
+      <w:pPr>
+        <w:pStyle w:val="Listenabsatz"/>
+        <w:numPr>
+          <w:ilvl w:val="0"/>
+          <w:numId w:val="23"/>
+        </w:numPr>
+        <w:rPr>
+          <w:lang w:val="en-US"/>
+        </w:rPr>
+      </w:pPr>
+      <w:r>
+        <w:rPr>
+          <w:lang w:val="en-US"/>
+        </w:rPr>
+        <w:t xml:space="preserve">DSGVO Web presentation: </w:t>
+      </w:r>
+      <w:r>
+        <w:rPr>
+          <w:lang w:val="en-US"/>
+        </w:rPr>
+        <w:t>https://dsgvo-gesetz.de/</w:t>
+      </w:r>
+    </w:p>
+    <w:p>
+      <w:pPr>
+        <w:pStyle w:val="Listenabsatz"/>
+        <w:numPr>
+          <w:ilvl w:val="0"/>
+          <w:numId w:val="23"/>
+        </w:numPr>
+      </w:pPr>
+      <w:r>
+        <w:t xml:space="preserve">OZG </w:t>
+      </w:r>
+      <w:proofErr w:type="spellStart"/>
+      <w:r>
+        <w:t>information</w:t>
+      </w:r>
+      <w:proofErr w:type="spellEnd"/>
+      <w:r>
+        <w:t xml:space="preserve"> </w:t>
+      </w:r>
+      <w:proofErr w:type="spellStart"/>
+      <w:r>
+        <w:t>platform</w:t>
+      </w:r>
+      <w:proofErr w:type="spellEnd"/>
+      <w:r>
+        <w:t xml:space="preserve">: </w:t>
+      </w:r>
+      <w:hyperlink r:id="rId6" w:history="1">
+        <w:r>
+          <w:rPr>
+            <w:rStyle w:val="Hyperlink"/>
+          </w:rPr>
+          <w:t>https://informationsplattform.ozg-umsetzung.de/iNG/app/projects?qf=_zielart1&amp;pager&amp;nav=RegKO_RO&amp;tb=projects</w:t>
+        </w:r>
+      </w:hyperlink>
     </w:p>
     <w:p>
       <w:pPr>
         <w:pStyle w:val="Listenabsatz"/>
         <w:numPr>
           <w:ilvl w:val="1"/>
-          <w:numId w:val="18"/>
+          <w:numId w:val="23"/>
         </w:numPr>
         <w:rPr>
           <w:lang w:val="en-US"/>
@@ -65,7 +411,7 @@
         <w:rPr>
           <w:lang w:val="en-US"/>
         </w:rPr>
-        <w:t>DSGVO</w:t>
+        <w:t>List of prioritized OZG services</w:t>
       </w:r>
     </w:p>
     <w:p>
@@ -73,90 +419,49 @@
         <w:pStyle w:val="Listenabsatz"/>
         <w:numPr>
           <w:ilvl w:val="1"/>
-          <w:numId w:val="18"/>
+          <w:numId w:val="23"/>
         </w:numPr>
         <w:rPr>
-          <w:lang w:val="en-US"/>
-        </w:rPr>
-      </w:pPr>
-      <w:r>
-        <w:rPr>
-          <w:lang w:val="en-US"/>
-        </w:rPr>
-        <w:t>OZG</w:t>
+          <w:color w:val="FF0000"/>
+          <w:lang w:val="en-US"/>
+        </w:rPr>
+      </w:pPr>
+      <w:r>
+        <w:rPr>
+          <w:color w:val="FF0000"/>
+          <w:lang w:val="en-US"/>
+        </w:rPr>
+        <w:t>For services with high priority process-diagrams</w:t>
+      </w:r>
+      <w:r>
+        <w:rPr>
+          <w:color w:val="FF0000"/>
+          <w:lang w:val="en-US"/>
+        </w:rPr>
+        <w:t xml:space="preserve"> available! (7 services with priority 1)</w:t>
+      </w:r>
+    </w:p>
+    <w:p>
+      <w:pPr>
+        <w:pStyle w:val="berschrift2"/>
+        <w:rPr>
+          <w:lang w:val="en-US"/>
+        </w:rPr>
+      </w:pPr>
+      <w:r>
+        <w:rPr>
+          <w:lang w:val="en-US"/>
+        </w:rPr>
+        <w:t>Ideas</w:t>
       </w:r>
     </w:p>
     <w:p>
       <w:pPr>
         <w:pStyle w:val="Listenabsatz"/>
-        <w:numPr>
-          <w:ilvl w:val="1"/>
-          <w:numId w:val="18"/>
-        </w:numPr>
-        <w:rPr>
-          <w:lang w:val="en-US"/>
-        </w:rPr>
-      </w:pPr>
-      <w:r>
-        <w:rPr>
-          <w:lang w:val="en-US"/>
-        </w:rPr>
-        <w:t>DVG</w:t>
-      </w:r>
-    </w:p>
-    <w:p>
-      <w:pPr>
-        <w:pStyle w:val="Listenabsatz"/>
-        <w:numPr>
-          <w:ilvl w:val="0"/>
-          <w:numId w:val="18"/>
-        </w:numPr>
-        <w:rPr>
-          <w:lang w:val="en-US"/>
-        </w:rPr>
-      </w:pPr>
-      <w:r>
-        <w:rPr>
-          <w:lang w:val="en-US"/>
-        </w:rPr>
-        <w:t>Customer Self-Service p</w:t>
-      </w:r>
-      <w:r>
-        <w:rPr>
-          <w:lang w:val="en-US"/>
-        </w:rPr>
-        <w:t>roviders can offer solutions for meeting regulations</w:t>
-      </w:r>
-    </w:p>
-    <w:p>
-      <w:pPr>
-        <w:pStyle w:val="Listenabsatz"/>
-        <w:numPr>
-          <w:ilvl w:val="0"/>
-          <w:numId w:val="18"/>
-        </w:numPr>
-        <w:rPr>
-          <w:lang w:val="en-US"/>
-        </w:rPr>
-      </w:pPr>
-      <w:r>
-        <w:rPr>
-          <w:lang w:val="en-US"/>
-        </w:rPr>
-        <w:t xml:space="preserve">Solutions </w:t>
-      </w:r>
-      <w:r>
-        <w:rPr>
-          <w:lang w:val="en-US"/>
-        </w:rPr>
-        <w:t>must</w:t>
-      </w:r>
-      <w:r>
-        <w:rPr>
-          <w:lang w:val="en-US"/>
-        </w:rPr>
-        <w:t xml:space="preserve"> be integrated into enterprise architectures</w:t>
-      </w:r>
+        <w:rPr>
+          <w:lang w:val="en-US"/>
+        </w:rPr>
+      </w:pPr>
     </w:p>
     <w:p>
       <w:pPr>
@@ -169,422 +474,9 @@
         <w:rPr>
           <w:lang w:val="en-US"/>
         </w:rPr>
-        <w:t>Problem Statements</w:t>
-      </w:r>
-    </w:p>
-    <w:p>
-      <w:pPr>
-        <w:pStyle w:val="Listenabsatz"/>
-        <w:numPr>
-          <w:ilvl w:val="0"/>
-          <w:numId w:val="19"/>
-        </w:numPr>
-        <w:rPr>
-          <w:lang w:val="en-US"/>
-        </w:rPr>
-      </w:pPr>
-      <w:r>
-        <w:rPr>
-          <w:lang w:val="en-US"/>
-        </w:rPr>
-        <w:t>What is customer self-service?</w:t>
-      </w:r>
-    </w:p>
-    <w:p>
-      <w:pPr>
-        <w:pStyle w:val="Listenabsatz"/>
-        <w:numPr>
-          <w:ilvl w:val="0"/>
-          <w:numId w:val="19"/>
-        </w:numPr>
-        <w:rPr>
-          <w:lang w:val="en-US"/>
-        </w:rPr>
-      </w:pPr>
-      <w:r>
-        <w:rPr>
-          <w:lang w:val="en-US"/>
-        </w:rPr>
-        <w:t>What are relevant German regulations concerning digitalization?</w:t>
-      </w:r>
-    </w:p>
-    <w:p>
-      <w:pPr>
-        <w:pStyle w:val="Listenabsatz"/>
-        <w:numPr>
-          <w:ilvl w:val="0"/>
-          <w:numId w:val="19"/>
-        </w:numPr>
-        <w:rPr>
-          <w:lang w:val="en-US"/>
-        </w:rPr>
-      </w:pPr>
-      <w:r>
-        <w:rPr>
-          <w:lang w:val="en-US"/>
-        </w:rPr>
-        <w:t>Which regulations can be handled by customer self-service?</w:t>
-      </w:r>
-    </w:p>
-    <w:p>
-      <w:pPr>
-        <w:pStyle w:val="Listenabsatz"/>
-        <w:numPr>
-          <w:ilvl w:val="0"/>
-          <w:numId w:val="19"/>
-        </w:numPr>
-        <w:rPr>
-          <w:lang w:val="en-US"/>
-        </w:rPr>
-      </w:pPr>
-      <w:r>
-        <w:rPr>
-          <w:lang w:val="en-US"/>
-        </w:rPr>
-        <w:t>What is a customer self-service provider?</w:t>
-      </w:r>
-    </w:p>
-    <w:p>
-      <w:pPr>
-        <w:pStyle w:val="Listenabsatz"/>
-        <w:numPr>
-          <w:ilvl w:val="0"/>
-          <w:numId w:val="19"/>
-        </w:numPr>
-        <w:rPr>
-          <w:lang w:val="en-US"/>
-        </w:rPr>
-      </w:pPr>
-      <w:r>
-        <w:rPr>
-          <w:lang w:val="en-US"/>
-        </w:rPr>
-        <w:t xml:space="preserve">What services </w:t>
-      </w:r>
-      <w:r>
-        <w:rPr>
-          <w:lang w:val="en-US"/>
-        </w:rPr>
-        <w:t>can</w:t>
-      </w:r>
-      <w:r>
-        <w:rPr>
-          <w:lang w:val="en-US"/>
-        </w:rPr>
-        <w:t xml:space="preserve"> he provide?</w:t>
-      </w:r>
-    </w:p>
-    <w:p>
-      <w:pPr>
-        <w:pStyle w:val="Listenabsatz"/>
-        <w:numPr>
-          <w:ilvl w:val="0"/>
-          <w:numId w:val="19"/>
-        </w:numPr>
-        <w:rPr>
-          <w:lang w:val="en-US"/>
-        </w:rPr>
-      </w:pPr>
-      <w:r>
-        <w:rPr>
-          <w:lang w:val="en-US"/>
-        </w:rPr>
-        <w:t xml:space="preserve">How </w:t>
-      </w:r>
-      <w:r>
-        <w:rPr>
-          <w:lang w:val="en-US"/>
-        </w:rPr>
-        <w:t>should</w:t>
-      </w:r>
-      <w:r>
-        <w:rPr>
-          <w:lang w:val="en-US"/>
-        </w:rPr>
-        <w:t xml:space="preserve"> a customer self-service provider integrate into an enterprise architecture?</w:t>
-      </w:r>
-    </w:p>
-    <w:p>
-      <w:pPr>
-        <w:pStyle w:val="Listenabsatz"/>
-        <w:numPr>
-          <w:ilvl w:val="1"/>
-          <w:numId w:val="19"/>
-        </w:numPr>
-        <w:rPr>
-          <w:lang w:val="en-US"/>
-        </w:rPr>
-      </w:pPr>
-      <w:r>
-        <w:rPr>
-          <w:lang w:val="en-US"/>
-        </w:rPr>
-        <w:t xml:space="preserve">How can the </w:t>
-      </w:r>
-      <w:r>
-        <w:rPr>
-          <w:lang w:val="en-US"/>
-        </w:rPr>
-        <w:t xml:space="preserve">services of a </w:t>
-      </w:r>
-      <w:r>
-        <w:rPr>
-          <w:lang w:val="en-US"/>
-        </w:rPr>
-        <w:t xml:space="preserve">customer self-service provider be </w:t>
-      </w:r>
-      <w:r>
-        <w:rPr>
-          <w:lang w:val="en-US"/>
-        </w:rPr>
-        <w:t>accessed</w:t>
-      </w:r>
-      <w:r>
-        <w:rPr>
-          <w:lang w:val="en-US"/>
-        </w:rPr>
-        <w:t>?</w:t>
-      </w:r>
-    </w:p>
-    <w:p>
-      <w:pPr>
-        <w:pStyle w:val="Listenabsatz"/>
-        <w:numPr>
-          <w:ilvl w:val="1"/>
-          <w:numId w:val="19"/>
-        </w:numPr>
-        <w:rPr>
-          <w:lang w:val="en-US"/>
-        </w:rPr>
-      </w:pPr>
-      <w:r>
-        <w:rPr>
-          <w:lang w:val="en-US"/>
-        </w:rPr>
-        <w:t xml:space="preserve">Which systems of </w:t>
-      </w:r>
-      <w:r>
-        <w:rPr>
-          <w:lang w:val="en-US"/>
-        </w:rPr>
-        <w:t>a</w:t>
-      </w:r>
-      <w:r>
-        <w:rPr>
-          <w:lang w:val="en-US"/>
-        </w:rPr>
-        <w:t xml:space="preserve"> typical </w:t>
-      </w:r>
-      <w:r>
-        <w:rPr>
-          <w:lang w:val="en-US"/>
-        </w:rPr>
-        <w:t xml:space="preserve">enterprise architecture </w:t>
-      </w:r>
-      <w:r>
-        <w:rPr>
-          <w:lang w:val="en-US"/>
-        </w:rPr>
-        <w:t>are required</w:t>
-      </w:r>
-      <w:r>
-        <w:rPr>
-          <w:lang w:val="en-US"/>
-        </w:rPr>
-        <w:t>?</w:t>
-      </w:r>
-    </w:p>
-    <w:p>
-      <w:pPr>
-        <w:pStyle w:val="Listenabsatz"/>
-        <w:numPr>
-          <w:ilvl w:val="1"/>
-          <w:numId w:val="19"/>
-        </w:numPr>
-        <w:rPr>
-          <w:lang w:val="en-US"/>
-        </w:rPr>
-      </w:pPr>
-      <w:r>
-        <w:rPr>
-          <w:lang w:val="en-US"/>
-        </w:rPr>
-        <w:t>Which data objects</w:t>
-      </w:r>
-      <w:r>
-        <w:rPr>
-          <w:lang w:val="en-US"/>
-        </w:rPr>
-        <w:t xml:space="preserve"> of a typical enterprise architecture</w:t>
-      </w:r>
-      <w:r>
-        <w:rPr>
-          <w:lang w:val="en-US"/>
-        </w:rPr>
-        <w:t xml:space="preserve"> are required?</w:t>
-      </w:r>
-    </w:p>
-    <w:p>
-      <w:pPr>
-        <w:pStyle w:val="Listenabsatz"/>
-        <w:numPr>
-          <w:ilvl w:val="1"/>
-          <w:numId w:val="19"/>
-        </w:numPr>
-        <w:rPr>
-          <w:lang w:val="en-US"/>
-        </w:rPr>
-      </w:pPr>
-      <w:r>
-        <w:rPr>
-          <w:lang w:val="en-US"/>
-        </w:rPr>
-        <w:t>Which additional systems and data objects are required?</w:t>
-      </w:r>
-    </w:p>
-    <w:p>
-      <w:pPr>
-        <w:pStyle w:val="Listenabsatz"/>
-        <w:numPr>
-          <w:ilvl w:val="1"/>
-          <w:numId w:val="19"/>
-        </w:numPr>
-        <w:rPr>
-          <w:lang w:val="en-US"/>
-        </w:rPr>
-      </w:pPr>
-      <w:r>
-        <w:rPr>
-          <w:lang w:val="en-US"/>
-        </w:rPr>
-        <w:t xml:space="preserve">How can heterogeneous enterprise architectures be integrated </w:t>
-      </w:r>
-      <w:r>
-        <w:rPr>
-          <w:lang w:val="en-US"/>
-        </w:rPr>
-        <w:t>the same way</w:t>
-      </w:r>
-      <w:r>
-        <w:rPr>
-          <w:lang w:val="en-US"/>
-        </w:rPr>
-        <w:t>?</w:t>
-      </w:r>
-    </w:p>
-    <w:p>
-      <w:pPr>
-        <w:pStyle w:val="Listenabsatz"/>
-        <w:numPr>
-          <w:ilvl w:val="1"/>
-          <w:numId w:val="19"/>
-        </w:numPr>
-        <w:rPr>
-          <w:lang w:val="en-US"/>
-        </w:rPr>
-      </w:pPr>
-      <w:r>
-        <w:rPr>
-          <w:lang w:val="en-US"/>
-        </w:rPr>
-        <w:t>How can the integration be non-invasive?</w:t>
-      </w:r>
-    </w:p>
-    <w:p>
-      <w:pPr>
-        <w:pStyle w:val="Listenabsatz"/>
-        <w:numPr>
-          <w:ilvl w:val="1"/>
-          <w:numId w:val="19"/>
-        </w:numPr>
-        <w:rPr>
-          <w:lang w:val="en-US"/>
-        </w:rPr>
-      </w:pPr>
-      <w:r>
-        <w:rPr>
-          <w:lang w:val="en-US"/>
-        </w:rPr>
-        <w:t>How can the speed of integration development be increased?</w:t>
-      </w:r>
-    </w:p>
-    <w:p>
-      <w:pPr>
-        <w:pStyle w:val="Listenabsatz"/>
-        <w:numPr>
-          <w:ilvl w:val="1"/>
-          <w:numId w:val="19"/>
-        </w:numPr>
-        <w:rPr>
-          <w:lang w:val="en-US"/>
-        </w:rPr>
-      </w:pPr>
-      <w:r>
-        <w:rPr>
-          <w:lang w:val="en-US"/>
-        </w:rPr>
-        <w:t>How can the speed of integration deployment be increased?</w:t>
-      </w:r>
-    </w:p>
-    <w:p>
-      <w:pPr>
-        <w:pStyle w:val="Listenabsatz"/>
-        <w:numPr>
-          <w:ilvl w:val="1"/>
-          <w:numId w:val="19"/>
-        </w:numPr>
-        <w:rPr>
-          <w:lang w:val="en-US"/>
-        </w:rPr>
-      </w:pPr>
-      <w:r>
-        <w:rPr>
-          <w:lang w:val="en-US"/>
-        </w:rPr>
-        <w:t>How can the integration system be reliable and maintainable?</w:t>
-      </w:r>
-    </w:p>
-    <w:p>
-      <w:pPr>
-        <w:rPr>
-          <w:lang w:val="en-US"/>
-        </w:rPr>
-      </w:pPr>
-    </w:p>
-    <w:p>
-      <w:pPr>
-        <w:rPr>
-          <w:lang w:val="en-US"/>
-        </w:rPr>
-      </w:pPr>
-    </w:p>
-    <w:p>
-      <w:pPr>
-        <w:rPr>
-          <w:lang w:val="en-US"/>
-        </w:rPr>
-      </w:pPr>
-    </w:p>
-    <w:p>
-      <w:pPr>
-        <w:rPr>
-          <w:lang w:val="en-US"/>
-        </w:rPr>
-      </w:pPr>
-    </w:p>
-    <w:p>
-      <w:pPr>
-        <w:rPr>
-          <w:lang w:val="en-US"/>
-        </w:rPr>
-      </w:pPr>
-    </w:p>
-    <w:p>
-      <w:pPr>
-        <w:rPr>
-          <w:lang w:val="en-US"/>
-        </w:rPr>
-      </w:pPr>
+        <w:lastRenderedPageBreak/>
+        <w:t>Compliance through CSS</w:t>
+      </w:r>
     </w:p>
     <w:p>
       <w:pPr>
@@ -604,352 +496,88 @@
         <w:rPr>
           <w:lang w:val="en-US"/>
         </w:rPr>
-        <w:lastRenderedPageBreak/>
-        <w:t>Thesis Structure</w:t>
-      </w:r>
-    </w:p>
-    <w:p>
-      <w:pPr>
-        <w:pStyle w:val="Listenabsatz"/>
-        <w:numPr>
-          <w:ilvl w:val="0"/>
-          <w:numId w:val="21"/>
-        </w:numPr>
-        <w:rPr>
-          <w:color w:val="00B050"/>
-          <w:lang w:val="en-US"/>
-        </w:rPr>
-      </w:pPr>
-      <w:r>
-        <w:rPr>
-          <w:color w:val="00B050"/>
-          <w:lang w:val="en-US"/>
-        </w:rPr>
-        <w:t>Introduction</w:t>
-      </w:r>
-    </w:p>
-    <w:p>
-      <w:pPr>
-        <w:pStyle w:val="Listenabsatz"/>
-        <w:numPr>
-          <w:ilvl w:val="0"/>
-          <w:numId w:val="21"/>
-        </w:numPr>
-        <w:rPr>
-          <w:color w:val="00B050"/>
-          <w:lang w:val="en-US"/>
-        </w:rPr>
-      </w:pPr>
-      <w:r>
-        <w:rPr>
-          <w:color w:val="00B050"/>
-          <w:lang w:val="en-US"/>
-        </w:rPr>
-        <w:t>Context</w:t>
-      </w:r>
-    </w:p>
-    <w:p>
-      <w:pPr>
-        <w:pStyle w:val="Listenabsatz"/>
-        <w:numPr>
-          <w:ilvl w:val="0"/>
-          <w:numId w:val="21"/>
-        </w:numPr>
-        <w:rPr>
-          <w:color w:val="2F5496" w:themeColor="accent1" w:themeShade="BF"/>
-          <w:lang w:val="en-US"/>
-        </w:rPr>
-      </w:pPr>
-      <w:r>
-        <w:rPr>
-          <w:color w:val="2F5496" w:themeColor="accent1" w:themeShade="BF"/>
-          <w:lang w:val="en-US"/>
-        </w:rPr>
-        <w:t>Customer Self-Service</w:t>
-      </w:r>
-      <w:r>
-        <w:rPr>
-          <w:color w:val="2F5496" w:themeColor="accent1" w:themeShade="BF"/>
-          <w:lang w:val="en-US"/>
-        </w:rPr>
-        <w:t xml:space="preserve"> (CSS)</w:t>
-      </w:r>
-    </w:p>
-    <w:p>
-      <w:pPr>
-        <w:pStyle w:val="Listenabsatz"/>
-        <w:numPr>
-          <w:ilvl w:val="1"/>
-          <w:numId w:val="21"/>
-        </w:numPr>
-        <w:rPr>
-          <w:color w:val="2F5496" w:themeColor="accent1" w:themeShade="BF"/>
-          <w:lang w:val="en-US"/>
-        </w:rPr>
-      </w:pPr>
-      <w:r>
-        <w:rPr>
-          <w:color w:val="2F5496" w:themeColor="accent1" w:themeShade="BF"/>
-          <w:lang w:val="en-US"/>
-        </w:rPr>
-        <w:t>Definition</w:t>
-      </w:r>
-    </w:p>
-    <w:p>
-      <w:pPr>
-        <w:pStyle w:val="Listenabsatz"/>
-        <w:numPr>
-          <w:ilvl w:val="1"/>
-          <w:numId w:val="21"/>
-        </w:numPr>
-        <w:rPr>
-          <w:color w:val="2F5496" w:themeColor="accent1" w:themeShade="BF"/>
-          <w:lang w:val="en-US"/>
-        </w:rPr>
-      </w:pPr>
-      <w:r>
-        <w:rPr>
-          <w:color w:val="2F5496" w:themeColor="accent1" w:themeShade="BF"/>
-          <w:lang w:val="en-US"/>
-        </w:rPr>
-        <w:t>Examples</w:t>
-      </w:r>
-    </w:p>
-    <w:p>
-      <w:pPr>
-        <w:pStyle w:val="Listenabsatz"/>
-        <w:numPr>
-          <w:ilvl w:val="0"/>
-          <w:numId w:val="21"/>
-        </w:numPr>
-        <w:rPr>
-          <w:color w:val="2F5496" w:themeColor="accent1" w:themeShade="BF"/>
-          <w:lang w:val="en-US"/>
-        </w:rPr>
-      </w:pPr>
-      <w:r>
-        <w:rPr>
-          <w:color w:val="2F5496" w:themeColor="accent1" w:themeShade="BF"/>
-          <w:lang w:val="en-US"/>
-        </w:rPr>
-        <w:t>Governmental Regulations</w:t>
-      </w:r>
-    </w:p>
-    <w:p>
-      <w:pPr>
-        <w:pStyle w:val="Listenabsatz"/>
-        <w:numPr>
-          <w:ilvl w:val="1"/>
-          <w:numId w:val="21"/>
-        </w:numPr>
-        <w:rPr>
-          <w:color w:val="2F5496" w:themeColor="accent1" w:themeShade="BF"/>
-          <w:lang w:val="en-US"/>
-        </w:rPr>
-      </w:pPr>
-      <w:r>
-        <w:rPr>
-          <w:color w:val="2F5496" w:themeColor="accent1" w:themeShade="BF"/>
-          <w:lang w:val="en-US"/>
-        </w:rPr>
-        <w:t>DSGVO</w:t>
-      </w:r>
-    </w:p>
-    <w:p>
-      <w:pPr>
-        <w:pStyle w:val="Listenabsatz"/>
-        <w:numPr>
-          <w:ilvl w:val="1"/>
-          <w:numId w:val="21"/>
-        </w:numPr>
-        <w:rPr>
-          <w:color w:val="2F5496" w:themeColor="accent1" w:themeShade="BF"/>
-          <w:lang w:val="en-US"/>
-        </w:rPr>
-      </w:pPr>
-      <w:r>
-        <w:rPr>
-          <w:color w:val="2F5496" w:themeColor="accent1" w:themeShade="BF"/>
-          <w:lang w:val="en-US"/>
-        </w:rPr>
-        <w:t>OZG</w:t>
-      </w:r>
-    </w:p>
-    <w:p>
-      <w:pPr>
-        <w:pStyle w:val="Listenabsatz"/>
-        <w:numPr>
-          <w:ilvl w:val="1"/>
-          <w:numId w:val="21"/>
-        </w:numPr>
-        <w:rPr>
-          <w:color w:val="2F5496" w:themeColor="accent1" w:themeShade="BF"/>
-          <w:lang w:val="en-US"/>
-        </w:rPr>
-      </w:pPr>
-      <w:r>
-        <w:rPr>
-          <w:color w:val="2F5496" w:themeColor="accent1" w:themeShade="BF"/>
-          <w:lang w:val="en-US"/>
-        </w:rPr>
-        <w:t>DVG</w:t>
-      </w:r>
-    </w:p>
-    <w:p>
-      <w:pPr>
-        <w:pStyle w:val="Listenabsatz"/>
-        <w:numPr>
-          <w:ilvl w:val="0"/>
-          <w:numId w:val="21"/>
-        </w:numPr>
-        <w:rPr>
-          <w:color w:val="00B050"/>
-          <w:lang w:val="en-US"/>
-        </w:rPr>
-      </w:pPr>
-      <w:r>
-        <w:rPr>
-          <w:color w:val="00B050"/>
-          <w:lang w:val="en-US"/>
-        </w:rPr>
-        <w:t>CSS Solutions for Regulations</w:t>
-      </w:r>
-    </w:p>
-    <w:p>
-      <w:pPr>
-        <w:pStyle w:val="Listenabsatz"/>
-        <w:numPr>
-          <w:ilvl w:val="1"/>
-          <w:numId w:val="21"/>
-        </w:numPr>
-        <w:rPr>
-          <w:color w:val="00B050"/>
-          <w:lang w:val="en-US"/>
-        </w:rPr>
-      </w:pPr>
-      <w:r>
-        <w:rPr>
-          <w:color w:val="00B050"/>
-          <w:lang w:val="en-US"/>
-        </w:rPr>
-        <w:t>Definition</w:t>
-      </w:r>
-    </w:p>
-    <w:p>
-      <w:pPr>
-        <w:pStyle w:val="Listenabsatz"/>
-        <w:numPr>
-          <w:ilvl w:val="1"/>
-          <w:numId w:val="21"/>
-        </w:numPr>
-        <w:rPr>
-          <w:color w:val="00B050"/>
-          <w:lang w:val="en-US"/>
-        </w:rPr>
-      </w:pPr>
-      <w:r>
-        <w:rPr>
-          <w:color w:val="00B050"/>
-          <w:lang w:val="en-US"/>
-        </w:rPr>
-        <w:t>CSS-Scenarios</w:t>
-      </w:r>
-    </w:p>
-    <w:p>
-      <w:pPr>
-        <w:pStyle w:val="Listenabsatz"/>
-        <w:numPr>
-          <w:ilvl w:val="1"/>
-          <w:numId w:val="21"/>
-        </w:numPr>
-        <w:rPr>
-          <w:color w:val="00B050"/>
-          <w:lang w:val="en-US"/>
-        </w:rPr>
-      </w:pPr>
-      <w:r>
-        <w:rPr>
-          <w:color w:val="00B050"/>
-          <w:lang w:val="en-US"/>
-        </w:rPr>
-        <w:t>Scenario Requirements</w:t>
-      </w:r>
-    </w:p>
-    <w:p>
-      <w:pPr>
-        <w:pStyle w:val="Listenabsatz"/>
-        <w:numPr>
-          <w:ilvl w:val="0"/>
-          <w:numId w:val="21"/>
-        </w:numPr>
-        <w:rPr>
-          <w:color w:val="00B050"/>
-          <w:lang w:val="en-US"/>
-        </w:rPr>
-      </w:pPr>
-      <w:r>
-        <w:rPr>
-          <w:color w:val="00B050"/>
-          <w:lang w:val="en-US"/>
-        </w:rPr>
-        <w:t>CSS Provider</w:t>
-      </w:r>
-    </w:p>
-    <w:p>
-      <w:pPr>
-        <w:pStyle w:val="Listenabsatz"/>
-        <w:numPr>
-          <w:ilvl w:val="1"/>
-          <w:numId w:val="21"/>
-        </w:numPr>
-        <w:rPr>
-          <w:color w:val="00B050"/>
-          <w:lang w:val="en-US"/>
-        </w:rPr>
-      </w:pPr>
-      <w:r>
-        <w:rPr>
-          <w:color w:val="00B050"/>
-          <w:lang w:val="en-US"/>
-        </w:rPr>
-        <w:t>Definition</w:t>
-      </w:r>
-    </w:p>
-    <w:p>
-      <w:pPr>
-        <w:pStyle w:val="Listenabsatz"/>
-        <w:numPr>
-          <w:ilvl w:val="1"/>
-          <w:numId w:val="21"/>
-        </w:numPr>
-        <w:rPr>
-          <w:color w:val="00B050"/>
-          <w:lang w:val="en-US"/>
-        </w:rPr>
-      </w:pPr>
-      <w:r>
-        <w:rPr>
-          <w:color w:val="00B050"/>
-          <w:lang w:val="en-US"/>
-        </w:rPr>
-        <w:t>CSS Solutions</w:t>
-      </w:r>
-    </w:p>
-    <w:p>
-      <w:pPr>
-        <w:pStyle w:val="Listenabsatz"/>
-        <w:numPr>
-          <w:ilvl w:val="1"/>
-          <w:numId w:val="21"/>
-        </w:numPr>
-        <w:rPr>
-          <w:color w:val="00B050"/>
-          <w:lang w:val="en-US"/>
-        </w:rPr>
-      </w:pPr>
-      <w:r>
-        <w:rPr>
-          <w:color w:val="00B050"/>
+        <w:t>CSS Providers</w:t>
+      </w:r>
+    </w:p>
+    <w:p>
+      <w:pPr>
+        <w:rPr>
+          <w:lang w:val="en-US"/>
+        </w:rPr>
+      </w:pPr>
+    </w:p>
+    <w:p>
+      <w:pPr>
+        <w:pStyle w:val="berschrift1"/>
+        <w:rPr>
+          <w:lang w:val="en-US"/>
+        </w:rPr>
+      </w:pPr>
+      <w:r>
+        <w:rPr>
+          <w:lang w:val="en-US"/>
+        </w:rPr>
+        <w:t>Enterprise Architectures</w:t>
+      </w:r>
+    </w:p>
+    <w:p>
+      <w:pPr>
+        <w:rPr>
+          <w:lang w:val="en-US"/>
+        </w:rPr>
+      </w:pPr>
+    </w:p>
+    <w:p>
+      <w:pPr>
+        <w:pStyle w:val="berschrift1"/>
+        <w:rPr>
+          <w:lang w:val="en-US"/>
+        </w:rPr>
+      </w:pPr>
+      <w:r>
+        <w:rPr>
+          <w:lang w:val="en-US"/>
+        </w:rPr>
+        <w:t>Relevant Systems and Data</w:t>
+      </w:r>
+    </w:p>
+    <w:p>
+      <w:pPr>
+        <w:rPr>
+          <w:lang w:val="en-US"/>
+        </w:rPr>
+      </w:pPr>
+    </w:p>
+    <w:p>
+      <w:pPr>
+        <w:pStyle w:val="berschrift1"/>
+        <w:rPr>
+          <w:lang w:val="en-US"/>
+        </w:rPr>
+      </w:pPr>
+      <w:r>
+        <w:rPr>
+          <w:lang w:val="en-US"/>
+        </w:rPr>
+        <w:t>Integration</w:t>
+      </w:r>
+    </w:p>
+    <w:p>
+      <w:pPr>
+        <w:rPr>
+          <w:lang w:val="en-US"/>
+        </w:rPr>
+      </w:pPr>
+    </w:p>
+    <w:p>
+      <w:pPr>
+        <w:pStyle w:val="berschrift1"/>
+        <w:rPr>
+          <w:lang w:val="en-US"/>
+        </w:rPr>
+      </w:pPr>
+      <w:r>
+        <w:rPr>
           <w:lang w:val="en-US"/>
         </w:rPr>
         <w:t>Business Connector</w:t>
@@ -957,282 +585,44 @@
     </w:p>
     <w:p>
       <w:pPr>
-        <w:pStyle w:val="Listenabsatz"/>
-        <w:numPr>
-          <w:ilvl w:val="0"/>
-          <w:numId w:val="21"/>
-        </w:numPr>
-        <w:rPr>
-          <w:color w:val="2F5496" w:themeColor="accent1" w:themeShade="BF"/>
-          <w:lang w:val="en-US"/>
-        </w:rPr>
-      </w:pPr>
-      <w:r>
-        <w:rPr>
-          <w:color w:val="2F5496" w:themeColor="accent1" w:themeShade="BF"/>
-          <w:lang w:val="en-US"/>
-        </w:rPr>
-        <w:t>Enterprise Architectures</w:t>
-      </w:r>
-    </w:p>
-    <w:p>
-      <w:pPr>
-        <w:pStyle w:val="Listenabsatz"/>
-        <w:numPr>
-          <w:ilvl w:val="1"/>
-          <w:numId w:val="21"/>
-        </w:numPr>
-        <w:rPr>
-          <w:color w:val="2F5496" w:themeColor="accent1" w:themeShade="BF"/>
-          <w:lang w:val="en-US"/>
-        </w:rPr>
-      </w:pPr>
-      <w:r>
-        <w:rPr>
-          <w:color w:val="2F5496" w:themeColor="accent1" w:themeShade="BF"/>
-          <w:lang w:val="en-US"/>
-        </w:rPr>
-        <w:t>Definition</w:t>
-      </w:r>
-    </w:p>
-    <w:p>
-      <w:pPr>
-        <w:pStyle w:val="Listenabsatz"/>
-        <w:numPr>
-          <w:ilvl w:val="1"/>
-          <w:numId w:val="21"/>
-        </w:numPr>
-        <w:rPr>
-          <w:color w:val="2F5496" w:themeColor="accent1" w:themeShade="BF"/>
-          <w:lang w:val="en-US"/>
-        </w:rPr>
-      </w:pPr>
-      <w:r>
-        <w:rPr>
-          <w:color w:val="2F5496" w:themeColor="accent1" w:themeShade="BF"/>
-          <w:lang w:val="en-US"/>
-        </w:rPr>
-        <w:t>Enterprise Architecture Patterns</w:t>
-      </w:r>
-    </w:p>
-    <w:p>
-      <w:pPr>
-        <w:pStyle w:val="Listenabsatz"/>
-        <w:numPr>
-          <w:ilvl w:val="0"/>
-          <w:numId w:val="21"/>
-        </w:numPr>
-        <w:rPr>
-          <w:color w:val="00B050"/>
-          <w:lang w:val="en-US"/>
-        </w:rPr>
-      </w:pPr>
-      <w:r>
-        <w:rPr>
-          <w:color w:val="00B050"/>
-          <w:lang w:val="en-US"/>
-        </w:rPr>
-        <w:t>Relevant Systems and Data</w:t>
-      </w:r>
-    </w:p>
-    <w:p>
-      <w:pPr>
-        <w:pStyle w:val="Listenabsatz"/>
-        <w:numPr>
-          <w:ilvl w:val="1"/>
-          <w:numId w:val="21"/>
-        </w:numPr>
-        <w:rPr>
-          <w:color w:val="00B050"/>
-          <w:lang w:val="en-US"/>
-        </w:rPr>
-      </w:pPr>
-      <w:r>
-        <w:rPr>
-          <w:color w:val="00B050"/>
-          <w:lang w:val="en-US"/>
-        </w:rPr>
-        <w:t>Patterns</w:t>
-      </w:r>
-    </w:p>
-    <w:p>
-      <w:pPr>
-        <w:pStyle w:val="Listenabsatz"/>
-        <w:numPr>
-          <w:ilvl w:val="1"/>
-          <w:numId w:val="21"/>
-        </w:numPr>
-        <w:rPr>
-          <w:color w:val="00B050"/>
-          <w:lang w:val="en-US"/>
-        </w:rPr>
-      </w:pPr>
-      <w:r>
-        <w:rPr>
-          <w:color w:val="00B050"/>
-          <w:lang w:val="en-US"/>
-        </w:rPr>
-        <w:t>Architecture Bricks</w:t>
-      </w:r>
-    </w:p>
-    <w:p>
-      <w:pPr>
-        <w:pStyle w:val="Listenabsatz"/>
-        <w:numPr>
-          <w:ilvl w:val="1"/>
-          <w:numId w:val="21"/>
-        </w:numPr>
-        <w:rPr>
-          <w:color w:val="00B050"/>
-          <w:lang w:val="en-US"/>
-        </w:rPr>
-      </w:pPr>
-      <w:r>
-        <w:rPr>
-          <w:color w:val="00B050"/>
-          <w:lang w:val="en-US"/>
-        </w:rPr>
-        <w:t>Data Bricks</w:t>
-      </w:r>
-    </w:p>
-    <w:p>
-      <w:pPr>
-        <w:pStyle w:val="Listenabsatz"/>
-        <w:numPr>
-          <w:ilvl w:val="1"/>
-          <w:numId w:val="21"/>
-        </w:numPr>
-        <w:rPr>
-          <w:color w:val="00B050"/>
-          <w:lang w:val="en-US"/>
-        </w:rPr>
-      </w:pPr>
-      <w:r>
-        <w:rPr>
-          <w:color w:val="00B050"/>
-          <w:lang w:val="en-US"/>
-        </w:rPr>
-        <w:t>Integration Requirements</w:t>
-      </w:r>
-    </w:p>
-    <w:p>
-      <w:pPr>
-        <w:pStyle w:val="Listenabsatz"/>
-        <w:numPr>
-          <w:ilvl w:val="0"/>
-          <w:numId w:val="21"/>
-        </w:numPr>
-        <w:rPr>
-          <w:color w:val="2F5496" w:themeColor="accent1" w:themeShade="BF"/>
-          <w:lang w:val="en-US"/>
-        </w:rPr>
-      </w:pPr>
-      <w:r>
-        <w:rPr>
-          <w:color w:val="2F5496" w:themeColor="accent1" w:themeShade="BF"/>
-          <w:lang w:val="en-US"/>
-        </w:rPr>
-        <w:t>Integration</w:t>
-      </w:r>
-    </w:p>
-    <w:p>
-      <w:pPr>
-        <w:pStyle w:val="Listenabsatz"/>
-        <w:numPr>
-          <w:ilvl w:val="1"/>
-          <w:numId w:val="21"/>
-        </w:numPr>
-        <w:rPr>
-          <w:color w:val="2F5496" w:themeColor="accent1" w:themeShade="BF"/>
-          <w:lang w:val="en-US"/>
-        </w:rPr>
-      </w:pPr>
-      <w:r>
-        <w:rPr>
-          <w:color w:val="2F5496" w:themeColor="accent1" w:themeShade="BF"/>
-          <w:lang w:val="en-US"/>
-        </w:rPr>
-        <w:t>Definition</w:t>
-      </w:r>
-    </w:p>
-    <w:p>
-      <w:pPr>
-        <w:pStyle w:val="Listenabsatz"/>
-        <w:numPr>
-          <w:ilvl w:val="1"/>
-          <w:numId w:val="21"/>
-        </w:numPr>
-        <w:rPr>
-          <w:color w:val="2F5496" w:themeColor="accent1" w:themeShade="BF"/>
-          <w:lang w:val="en-US"/>
-        </w:rPr>
-      </w:pPr>
-      <w:r>
-        <w:rPr>
-          <w:color w:val="2F5496" w:themeColor="accent1" w:themeShade="BF"/>
-          <w:lang w:val="en-US"/>
-        </w:rPr>
-        <w:t>Enterprise Integration Patterns</w:t>
-      </w:r>
-    </w:p>
-    <w:p>
-      <w:pPr>
-        <w:pStyle w:val="Listenabsatz"/>
-        <w:numPr>
-          <w:ilvl w:val="1"/>
-          <w:numId w:val="21"/>
-        </w:numPr>
-        <w:rPr>
-          <w:color w:val="2F5496" w:themeColor="accent1" w:themeShade="BF"/>
-          <w:lang w:val="en-US"/>
-        </w:rPr>
-      </w:pPr>
-      <w:r>
-        <w:rPr>
-          <w:color w:val="2F5496" w:themeColor="accent1" w:themeShade="BF"/>
-          <w:lang w:val="en-US"/>
-        </w:rPr>
-        <w:t>Requirements</w:t>
-      </w:r>
-    </w:p>
-    <w:p>
-      <w:pPr>
-        <w:pStyle w:val="Listenabsatz"/>
-        <w:numPr>
-          <w:ilvl w:val="0"/>
-          <w:numId w:val="21"/>
-        </w:numPr>
-        <w:rPr>
-          <w:color w:val="2F5496" w:themeColor="accent1" w:themeShade="BF"/>
-          <w:lang w:val="en-US"/>
-        </w:rPr>
-      </w:pPr>
-      <w:r>
-        <w:rPr>
-          <w:color w:val="2F5496" w:themeColor="accent1" w:themeShade="BF"/>
-          <w:lang w:val="en-US"/>
-        </w:rPr>
-        <w:t>Business Connector</w:t>
-      </w:r>
-    </w:p>
-    <w:p>
-      <w:pPr>
-        <w:pStyle w:val="Listenabsatz"/>
-        <w:numPr>
-          <w:ilvl w:val="0"/>
-          <w:numId w:val="21"/>
-        </w:numPr>
-        <w:rPr>
-          <w:color w:val="2F5496" w:themeColor="accent1" w:themeShade="BF"/>
-          <w:lang w:val="en-US"/>
-        </w:rPr>
-      </w:pPr>
-      <w:r>
-        <w:rPr>
-          <w:color w:val="2F5496" w:themeColor="accent1" w:themeShade="BF"/>
+        <w:rPr>
+          <w:lang w:val="en-US"/>
+        </w:rPr>
+      </w:pPr>
+    </w:p>
+    <w:p>
+      <w:pPr>
+        <w:pStyle w:val="berschrift1"/>
+        <w:rPr>
+          <w:lang w:val="en-US"/>
+        </w:rPr>
+      </w:pPr>
+      <w:r>
+        <w:rPr>
           <w:lang w:val="en-US"/>
         </w:rPr>
         <w:t>Integration Architecture</w:t>
+      </w:r>
+    </w:p>
+    <w:p>
+      <w:pPr>
+        <w:rPr>
+          <w:lang w:val="en-US"/>
+        </w:rPr>
+      </w:pPr>
+    </w:p>
+    <w:p>
+      <w:pPr>
+        <w:pStyle w:val="berschrift1"/>
+        <w:rPr>
+          <w:lang w:val="en-US"/>
+        </w:rPr>
+      </w:pPr>
+      <w:r>
+        <w:rPr>
+          <w:lang w:val="en-US"/>
+        </w:rPr>
+        <w:t>Integration Architecture Evaluation</w:t>
       </w:r>
     </w:p>
     <w:sectPr>
@@ -1360,6 +750,118 @@
     </w:lvl>
   </w:abstractNum>
   <w:abstractNum w:abstractNumId="1" w15:restartNumberingAfterBreak="0">
+    <w:nsid w:val="09D0257D"/>
+    <w:multiLevelType w:val="hybridMultilevel"/>
+    <w:tmpl w:val="75CA5EEE"/>
+    <w:lvl w:ilvl="0" w:tplc="22D824C8">
+      <w:numFmt w:val="bullet"/>
+      <w:lvlText w:val="-"/>
+      <w:lvlJc w:val="left"/>
+      <w:pPr>
+        <w:ind w:left="720" w:hanging="360"/>
+      </w:pPr>
+      <w:rPr>
+        <w:rFonts w:ascii="Calibri" w:eastAsiaTheme="minorEastAsia" w:hAnsi="Calibri" w:cs="Calibri" w:hint="default"/>
+      </w:rPr>
+    </w:lvl>
+    <w:lvl w:ilvl="1" w:tplc="04070003" w:tentative="1">
+      <w:start w:val="1"/>
+      <w:numFmt w:val="bullet"/>
+      <w:lvlText w:val="o"/>
+      <w:lvlJc w:val="left"/>
+      <w:pPr>
+        <w:ind w:left="1440" w:hanging="360"/>
+      </w:pPr>
+      <w:rPr>
+        <w:rFonts w:ascii="Courier New" w:hAnsi="Courier New" w:cs="Courier New" w:hint="default"/>
+      </w:rPr>
+    </w:lvl>
+    <w:lvl w:ilvl="2" w:tplc="04070005" w:tentative="1">
+      <w:start w:val="1"/>
+      <w:numFmt w:val="bullet"/>
+      <w:lvlText w:val=""/>
+      <w:lvlJc w:val="left"/>
+      <w:pPr>
+        <w:ind w:left="2160" w:hanging="360"/>
+      </w:pPr>
+      <w:rPr>
+        <w:rFonts w:ascii="Wingdings" w:hAnsi="Wingdings" w:hint="default"/>
+      </w:rPr>
+    </w:lvl>
+    <w:lvl w:ilvl="3" w:tplc="04070001" w:tentative="1">
+      <w:start w:val="1"/>
+      <w:numFmt w:val="bullet"/>
+      <w:lvlText w:val=""/>
+      <w:lvlJc w:val="left"/>
+      <w:pPr>
+        <w:ind w:left="2880" w:hanging="360"/>
+      </w:pPr>
+      <w:rPr>
+        <w:rFonts w:ascii="Symbol" w:hAnsi="Symbol" w:hint="default"/>
+      </w:rPr>
+    </w:lvl>
+    <w:lvl w:ilvl="4" w:tplc="04070003" w:tentative="1">
+      <w:start w:val="1"/>
+      <w:numFmt w:val="bullet"/>
+      <w:lvlText w:val="o"/>
+      <w:lvlJc w:val="left"/>
+      <w:pPr>
+        <w:ind w:left="3600" w:hanging="360"/>
+      </w:pPr>
+      <w:rPr>
+        <w:rFonts w:ascii="Courier New" w:hAnsi="Courier New" w:cs="Courier New" w:hint="default"/>
+      </w:rPr>
+    </w:lvl>
+    <w:lvl w:ilvl="5" w:tplc="04070005" w:tentative="1">
+      <w:start w:val="1"/>
+      <w:numFmt w:val="bullet"/>
+      <w:lvlText w:val=""/>
+      <w:lvlJc w:val="left"/>
+      <w:pPr>
+        <w:ind w:left="4320" w:hanging="360"/>
+      </w:pPr>
+      <w:rPr>
+        <w:rFonts w:ascii="Wingdings" w:hAnsi="Wingdings" w:hint="default"/>
+      </w:rPr>
+    </w:lvl>
+    <w:lvl w:ilvl="6" w:tplc="04070001" w:tentative="1">
+      <w:start w:val="1"/>
+      <w:numFmt w:val="bullet"/>
+      <w:lvlText w:val=""/>
+      <w:lvlJc w:val="left"/>
+      <w:pPr>
+        <w:ind w:left="5040" w:hanging="360"/>
+      </w:pPr>
+      <w:rPr>
+        <w:rFonts w:ascii="Symbol" w:hAnsi="Symbol" w:hint="default"/>
+      </w:rPr>
+    </w:lvl>
+    <w:lvl w:ilvl="7" w:tplc="04070003" w:tentative="1">
+      <w:start w:val="1"/>
+      <w:numFmt w:val="bullet"/>
+      <w:lvlText w:val="o"/>
+      <w:lvlJc w:val="left"/>
+      <w:pPr>
+        <w:ind w:left="5760" w:hanging="360"/>
+      </w:pPr>
+      <w:rPr>
+        <w:rFonts w:ascii="Courier New" w:hAnsi="Courier New" w:cs="Courier New" w:hint="default"/>
+      </w:rPr>
+    </w:lvl>
+    <w:lvl w:ilvl="8" w:tplc="04070005" w:tentative="1">
+      <w:start w:val="1"/>
+      <w:numFmt w:val="bullet"/>
+      <w:lvlText w:val=""/>
+      <w:lvlJc w:val="left"/>
+      <w:pPr>
+        <w:ind w:left="6480" w:hanging="360"/>
+      </w:pPr>
+      <w:rPr>
+        <w:rFonts w:ascii="Wingdings" w:hAnsi="Wingdings" w:hint="default"/>
+      </w:rPr>
+    </w:lvl>
+  </w:abstractNum>
+  <w:abstractNum w:abstractNumId="2" w15:restartNumberingAfterBreak="0">
     <w:nsid w:val="118E365E"/>
     <w:multiLevelType w:val="hybridMultilevel"/>
     <w:tmpl w:val="F8B62130"/>
@@ -1471,7 +973,7 @@
       </w:rPr>
     </w:lvl>
   </w:abstractNum>
-  <w:abstractNum w:abstractNumId="2" w15:restartNumberingAfterBreak="0">
+  <w:abstractNum w:abstractNumId="3" w15:restartNumberingAfterBreak="0">
     <w:nsid w:val="1482775B"/>
     <w:multiLevelType w:val="multilevel"/>
     <w:tmpl w:val="0EBA3C40"/>
@@ -1566,7 +1068,7 @@
       </w:pPr>
     </w:lvl>
   </w:abstractNum>
-  <w:abstractNum w:abstractNumId="3" w15:restartNumberingAfterBreak="0">
+  <w:abstractNum w:abstractNumId="4" w15:restartNumberingAfterBreak="0">
     <w:nsid w:val="16340E38"/>
     <w:multiLevelType w:val="hybridMultilevel"/>
     <w:tmpl w:val="69EE6EAC"/>
@@ -1678,7 +1180,7 @@
       </w:rPr>
     </w:lvl>
   </w:abstractNum>
-  <w:abstractNum w:abstractNumId="4" w15:restartNumberingAfterBreak="0">
+  <w:abstractNum w:abstractNumId="5" w15:restartNumberingAfterBreak="0">
     <w:nsid w:val="17A554B7"/>
     <w:multiLevelType w:val="hybridMultilevel"/>
     <w:tmpl w:val="B6D4776C"/>
@@ -1790,7 +1292,7 @@
       </w:rPr>
     </w:lvl>
   </w:abstractNum>
-  <w:abstractNum w:abstractNumId="5" w15:restartNumberingAfterBreak="0">
+  <w:abstractNum w:abstractNumId="6" w15:restartNumberingAfterBreak="0">
     <w:nsid w:val="17B65F7C"/>
     <w:multiLevelType w:val="hybridMultilevel"/>
     <w:tmpl w:val="43940A90"/>
@@ -1902,93 +1404,93 @@
       </w:rPr>
     </w:lvl>
   </w:abstractNum>
-  <w:abstractNum w:abstractNumId="6" w15:restartNumberingAfterBreak="0">
+  <w:abstractNum w:abstractNumId="7" w15:restartNumberingAfterBreak="0">
     <w:nsid w:val="2AF6676A"/>
     <w:multiLevelType w:val="multilevel"/>
-    <w:tmpl w:val="0409001F"/>
+    <w:tmpl w:val="0EBA3C40"/>
     <w:lvl w:ilvl="0">
       <w:start w:val="1"/>
       <w:numFmt w:val="decimal"/>
-      <w:lvlText w:val="%1."/>
-      <w:lvlJc w:val="left"/>
-      <w:pPr>
-        <w:ind w:left="360" w:hanging="360"/>
+      <w:lvlText w:val="%1"/>
+      <w:lvlJc w:val="left"/>
+      <w:pPr>
+        <w:ind w:left="432" w:hanging="432"/>
       </w:pPr>
     </w:lvl>
     <w:lvl w:ilvl="1">
       <w:start w:val="1"/>
       <w:numFmt w:val="decimal"/>
-      <w:lvlText w:val="%1.%2."/>
-      <w:lvlJc w:val="left"/>
-      <w:pPr>
-        <w:ind w:left="792" w:hanging="432"/>
+      <w:lvlText w:val="%1.%2"/>
+      <w:lvlJc w:val="left"/>
+      <w:pPr>
+        <w:ind w:left="576" w:hanging="576"/>
       </w:pPr>
     </w:lvl>
     <w:lvl w:ilvl="2">
       <w:start w:val="1"/>
       <w:numFmt w:val="decimal"/>
-      <w:lvlText w:val="%1.%2.%3."/>
-      <w:lvlJc w:val="left"/>
-      <w:pPr>
-        <w:ind w:left="1224" w:hanging="504"/>
+      <w:lvlText w:val="%1.%2.%3"/>
+      <w:lvlJc w:val="left"/>
+      <w:pPr>
+        <w:ind w:left="720" w:hanging="720"/>
       </w:pPr>
     </w:lvl>
     <w:lvl w:ilvl="3">
       <w:start w:val="1"/>
       <w:numFmt w:val="decimal"/>
-      <w:lvlText w:val="%1.%2.%3.%4."/>
-      <w:lvlJc w:val="left"/>
-      <w:pPr>
-        <w:ind w:left="1728" w:hanging="648"/>
+      <w:lvlText w:val="%1.%2.%3.%4"/>
+      <w:lvlJc w:val="left"/>
+      <w:pPr>
+        <w:ind w:left="864" w:hanging="864"/>
       </w:pPr>
     </w:lvl>
     <w:lvl w:ilvl="4">
       <w:start w:val="1"/>
       <w:numFmt w:val="decimal"/>
-      <w:lvlText w:val="%1.%2.%3.%4.%5."/>
-      <w:lvlJc w:val="left"/>
-      <w:pPr>
-        <w:ind w:left="2232" w:hanging="792"/>
+      <w:lvlText w:val="%1.%2.%3.%4.%5"/>
+      <w:lvlJc w:val="left"/>
+      <w:pPr>
+        <w:ind w:left="1008" w:hanging="1008"/>
       </w:pPr>
     </w:lvl>
     <w:lvl w:ilvl="5">
       <w:start w:val="1"/>
       <w:numFmt w:val="decimal"/>
-      <w:lvlText w:val="%1.%2.%3.%4.%5.%6."/>
-      <w:lvlJc w:val="left"/>
-      <w:pPr>
-        <w:ind w:left="2736" w:hanging="936"/>
+      <w:lvlText w:val="%1.%2.%3.%4.%5.%6"/>
+      <w:lvlJc w:val="left"/>
+      <w:pPr>
+        <w:ind w:left="1152" w:hanging="1152"/>
       </w:pPr>
     </w:lvl>
     <w:lvl w:ilvl="6">
       <w:start w:val="1"/>
       <w:numFmt w:val="decimal"/>
-      <w:lvlText w:val="%1.%2.%3.%4.%5.%6.%7."/>
-      <w:lvlJc w:val="left"/>
-      <w:pPr>
-        <w:ind w:left="3240" w:hanging="1080"/>
+      <w:lvlText w:val="%1.%2.%3.%4.%5.%6.%7"/>
+      <w:lvlJc w:val="left"/>
+      <w:pPr>
+        <w:ind w:left="1296" w:hanging="1296"/>
       </w:pPr>
     </w:lvl>
     <w:lvl w:ilvl="7">
       <w:start w:val="1"/>
       <w:numFmt w:val="decimal"/>
-      <w:lvlText w:val="%1.%2.%3.%4.%5.%6.%7.%8."/>
-      <w:lvlJc w:val="left"/>
-      <w:pPr>
-        <w:ind w:left="3744" w:hanging="1224"/>
+      <w:lvlText w:val="%1.%2.%3.%4.%5.%6.%7.%8"/>
+      <w:lvlJc w:val="left"/>
+      <w:pPr>
+        <w:ind w:left="1440" w:hanging="1440"/>
       </w:pPr>
     </w:lvl>
     <w:lvl w:ilvl="8">
       <w:start w:val="1"/>
       <w:numFmt w:val="decimal"/>
-      <w:lvlText w:val="%1.%2.%3.%4.%5.%6.%7.%8.%9."/>
-      <w:lvlJc w:val="left"/>
-      <w:pPr>
-        <w:ind w:left="4320" w:hanging="1440"/>
+      <w:lvlText w:val="%1.%2.%3.%4.%5.%6.%7.%8.%9"/>
+      <w:lvlJc w:val="left"/>
+      <w:pPr>
+        <w:ind w:left="1584" w:hanging="1584"/>
       </w:pPr>
     </w:lvl>
   </w:abstractNum>
-  <w:abstractNum w:abstractNumId="7" w15:restartNumberingAfterBreak="0">
+  <w:abstractNum w:abstractNumId="8" w15:restartNumberingAfterBreak="0">
     <w:nsid w:val="457A2E31"/>
     <w:multiLevelType w:val="hybridMultilevel"/>
     <w:tmpl w:val="91028698"/>
@@ -2101,7 +1603,7 @@
       </w:rPr>
     </w:lvl>
   </w:abstractNum>
-  <w:abstractNum w:abstractNumId="8" w15:restartNumberingAfterBreak="0">
+  <w:abstractNum w:abstractNumId="9" w15:restartNumberingAfterBreak="0">
     <w:nsid w:val="46A573F8"/>
     <w:multiLevelType w:val="hybridMultilevel"/>
     <w:tmpl w:val="7CB25466"/>
@@ -2187,7 +1689,7 @@
       </w:pPr>
     </w:lvl>
   </w:abstractNum>
-  <w:abstractNum w:abstractNumId="9" w15:restartNumberingAfterBreak="0">
+  <w:abstractNum w:abstractNumId="10" w15:restartNumberingAfterBreak="0">
     <w:nsid w:val="481B7600"/>
     <w:multiLevelType w:val="multilevel"/>
     <w:tmpl w:val="0EBA3C40"/>
@@ -2300,7 +1802,7 @@
       </w:rPr>
     </w:lvl>
   </w:abstractNum>
-  <w:abstractNum w:abstractNumId="10" w15:restartNumberingAfterBreak="0">
+  <w:abstractNum w:abstractNumId="11" w15:restartNumberingAfterBreak="0">
     <w:nsid w:val="56B63D68"/>
     <w:multiLevelType w:val="hybridMultilevel"/>
     <w:tmpl w:val="A9188F8E"/>
@@ -2412,7 +1914,231 @@
       </w:rPr>
     </w:lvl>
   </w:abstractNum>
-  <w:abstractNum w:abstractNumId="11" w15:restartNumberingAfterBreak="0">
+  <w:abstractNum w:abstractNumId="12" w15:restartNumberingAfterBreak="0">
+    <w:nsid w:val="56E270CA"/>
+    <w:multiLevelType w:val="hybridMultilevel"/>
+    <w:tmpl w:val="E93E7AAE"/>
+    <w:lvl w:ilvl="0" w:tplc="537E983E">
+      <w:numFmt w:val="bullet"/>
+      <w:lvlText w:val="-"/>
+      <w:lvlJc w:val="left"/>
+      <w:pPr>
+        <w:ind w:left="720" w:hanging="360"/>
+      </w:pPr>
+      <w:rPr>
+        <w:rFonts w:ascii="Calibri" w:eastAsiaTheme="minorEastAsia" w:hAnsi="Calibri" w:cs="Calibri" w:hint="default"/>
+      </w:rPr>
+    </w:lvl>
+    <w:lvl w:ilvl="1" w:tplc="04070003" w:tentative="1">
+      <w:start w:val="1"/>
+      <w:numFmt w:val="bullet"/>
+      <w:lvlText w:val="o"/>
+      <w:lvlJc w:val="left"/>
+      <w:pPr>
+        <w:ind w:left="1440" w:hanging="360"/>
+      </w:pPr>
+      <w:rPr>
+        <w:rFonts w:ascii="Courier New" w:hAnsi="Courier New" w:cs="Courier New" w:hint="default"/>
+      </w:rPr>
+    </w:lvl>
+    <w:lvl w:ilvl="2" w:tplc="04070005" w:tentative="1">
+      <w:start w:val="1"/>
+      <w:numFmt w:val="bullet"/>
+      <w:lvlText w:val=""/>
+      <w:lvlJc w:val="left"/>
+      <w:pPr>
+        <w:ind w:left="2160" w:hanging="360"/>
+      </w:pPr>
+      <w:rPr>
+        <w:rFonts w:ascii="Wingdings" w:hAnsi="Wingdings" w:hint="default"/>
+      </w:rPr>
+    </w:lvl>
+    <w:lvl w:ilvl="3" w:tplc="04070001" w:tentative="1">
+      <w:start w:val="1"/>
+      <w:numFmt w:val="bullet"/>
+      <w:lvlText w:val=""/>
+      <w:lvlJc w:val="left"/>
+      <w:pPr>
+        <w:ind w:left="2880" w:hanging="360"/>
+      </w:pPr>
+      <w:rPr>
+        <w:rFonts w:ascii="Symbol" w:hAnsi="Symbol" w:hint="default"/>
+      </w:rPr>
+    </w:lvl>
+    <w:lvl w:ilvl="4" w:tplc="04070003" w:tentative="1">
+      <w:start w:val="1"/>
+      <w:numFmt w:val="bullet"/>
+      <w:lvlText w:val="o"/>
+      <w:lvlJc w:val="left"/>
+      <w:pPr>
+        <w:ind w:left="3600" w:hanging="360"/>
+      </w:pPr>
+      <w:rPr>
+        <w:rFonts w:ascii="Courier New" w:hAnsi="Courier New" w:cs="Courier New" w:hint="default"/>
+      </w:rPr>
+    </w:lvl>
+    <w:lvl w:ilvl="5" w:tplc="04070005" w:tentative="1">
+      <w:start w:val="1"/>
+      <w:numFmt w:val="bullet"/>
+      <w:lvlText w:val=""/>
+      <w:lvlJc w:val="left"/>
+      <w:pPr>
+        <w:ind w:left="4320" w:hanging="360"/>
+      </w:pPr>
+      <w:rPr>
+        <w:rFonts w:ascii="Wingdings" w:hAnsi="Wingdings" w:hint="default"/>
+      </w:rPr>
+    </w:lvl>
+    <w:lvl w:ilvl="6" w:tplc="04070001" w:tentative="1">
+      <w:start w:val="1"/>
+      <w:numFmt w:val="bullet"/>
+      <w:lvlText w:val=""/>
+      <w:lvlJc w:val="left"/>
+      <w:pPr>
+        <w:ind w:left="5040" w:hanging="360"/>
+      </w:pPr>
+      <w:rPr>
+        <w:rFonts w:ascii="Symbol" w:hAnsi="Symbol" w:hint="default"/>
+      </w:rPr>
+    </w:lvl>
+    <w:lvl w:ilvl="7" w:tplc="04070003" w:tentative="1">
+      <w:start w:val="1"/>
+      <w:numFmt w:val="bullet"/>
+      <w:lvlText w:val="o"/>
+      <w:lvlJc w:val="left"/>
+      <w:pPr>
+        <w:ind w:left="5760" w:hanging="360"/>
+      </w:pPr>
+      <w:rPr>
+        <w:rFonts w:ascii="Courier New" w:hAnsi="Courier New" w:cs="Courier New" w:hint="default"/>
+      </w:rPr>
+    </w:lvl>
+    <w:lvl w:ilvl="8" w:tplc="04070005" w:tentative="1">
+      <w:start w:val="1"/>
+      <w:numFmt w:val="bullet"/>
+      <w:lvlText w:val=""/>
+      <w:lvlJc w:val="left"/>
+      <w:pPr>
+        <w:ind w:left="6480" w:hanging="360"/>
+      </w:pPr>
+      <w:rPr>
+        <w:rFonts w:ascii="Wingdings" w:hAnsi="Wingdings" w:hint="default"/>
+      </w:rPr>
+    </w:lvl>
+  </w:abstractNum>
+  <w:abstractNum w:abstractNumId="13" w15:restartNumberingAfterBreak="0">
+    <w:nsid w:val="6A6F0132"/>
+    <w:multiLevelType w:val="hybridMultilevel"/>
+    <w:tmpl w:val="9DFE92D0"/>
+    <w:lvl w:ilvl="0" w:tplc="FB8A94F2">
+      <w:numFmt w:val="bullet"/>
+      <w:lvlText w:val="-"/>
+      <w:lvlJc w:val="left"/>
+      <w:pPr>
+        <w:ind w:left="720" w:hanging="360"/>
+      </w:pPr>
+      <w:rPr>
+        <w:rFonts w:ascii="Calibri" w:eastAsiaTheme="minorEastAsia" w:hAnsi="Calibri" w:cs="Calibri" w:hint="default"/>
+      </w:rPr>
+    </w:lvl>
+    <w:lvl w:ilvl="1" w:tplc="04070003">
+      <w:start w:val="1"/>
+      <w:numFmt w:val="bullet"/>
+      <w:lvlText w:val="o"/>
+      <w:lvlJc w:val="left"/>
+      <w:pPr>
+        <w:ind w:left="1440" w:hanging="360"/>
+      </w:pPr>
+      <w:rPr>
+        <w:rFonts w:ascii="Courier New" w:hAnsi="Courier New" w:cs="Courier New" w:hint="default"/>
+      </w:rPr>
+    </w:lvl>
+    <w:lvl w:ilvl="2" w:tplc="04070005" w:tentative="1">
+      <w:start w:val="1"/>
+      <w:numFmt w:val="bullet"/>
+      <w:lvlText w:val=""/>
+      <w:lvlJc w:val="left"/>
+      <w:pPr>
+        <w:ind w:left="2160" w:hanging="360"/>
+      </w:pPr>
+      <w:rPr>
+        <w:rFonts w:ascii="Wingdings" w:hAnsi="Wingdings" w:hint="default"/>
+      </w:rPr>
+    </w:lvl>
+    <w:lvl w:ilvl="3" w:tplc="04070001" w:tentative="1">
+      <w:start w:val="1"/>
+      <w:numFmt w:val="bullet"/>
+      <w:lvlText w:val=""/>
+      <w:lvlJc w:val="left"/>
+      <w:pPr>
+        <w:ind w:left="2880" w:hanging="360"/>
+      </w:pPr>
+      <w:rPr>
+        <w:rFonts w:ascii="Symbol" w:hAnsi="Symbol" w:hint="default"/>
+      </w:rPr>
+    </w:lvl>
+    <w:lvl w:ilvl="4" w:tplc="04070003" w:tentative="1">
+      <w:start w:val="1"/>
+      <w:numFmt w:val="bullet"/>
+      <w:lvlText w:val="o"/>
+      <w:lvlJc w:val="left"/>
+      <w:pPr>
+        <w:ind w:left="3600" w:hanging="360"/>
+      </w:pPr>
+      <w:rPr>
+        <w:rFonts w:ascii="Courier New" w:hAnsi="Courier New" w:cs="Courier New" w:hint="default"/>
+      </w:rPr>
+    </w:lvl>
+    <w:lvl w:ilvl="5" w:tplc="04070005" w:tentative="1">
+      <w:start w:val="1"/>
+      <w:numFmt w:val="bullet"/>
+      <w:lvlText w:val=""/>
+      <w:lvlJc w:val="left"/>
+      <w:pPr>
+        <w:ind w:left="4320" w:hanging="360"/>
+      </w:pPr>
+      <w:rPr>
+        <w:rFonts w:ascii="Wingdings" w:hAnsi="Wingdings" w:hint="default"/>
+      </w:rPr>
+    </w:lvl>
+    <w:lvl w:ilvl="6" w:tplc="04070001" w:tentative="1">
+      <w:start w:val="1"/>
+      <w:numFmt w:val="bullet"/>
+      <w:lvlText w:val=""/>
+      <w:lvlJc w:val="left"/>
+      <w:pPr>
+        <w:ind w:left="5040" w:hanging="360"/>
+      </w:pPr>
+      <w:rPr>
+        <w:rFonts w:ascii="Symbol" w:hAnsi="Symbol" w:hint="default"/>
+      </w:rPr>
+    </w:lvl>
+    <w:lvl w:ilvl="7" w:tplc="04070003" w:tentative="1">
+      <w:start w:val="1"/>
+      <w:numFmt w:val="bullet"/>
+      <w:lvlText w:val="o"/>
+      <w:lvlJc w:val="left"/>
+      <w:pPr>
+        <w:ind w:left="5760" w:hanging="360"/>
+      </w:pPr>
+      <w:rPr>
+        <w:rFonts w:ascii="Courier New" w:hAnsi="Courier New" w:cs="Courier New" w:hint="default"/>
+      </w:rPr>
+    </w:lvl>
+    <w:lvl w:ilvl="8" w:tplc="04070005" w:tentative="1">
+      <w:start w:val="1"/>
+      <w:numFmt w:val="bullet"/>
+      <w:lvlText w:val=""/>
+      <w:lvlJc w:val="left"/>
+      <w:pPr>
+        <w:ind w:left="6480" w:hanging="360"/>
+      </w:pPr>
+      <w:rPr>
+        <w:rFonts w:ascii="Wingdings" w:hAnsi="Wingdings" w:hint="default"/>
+      </w:rPr>
+    </w:lvl>
+  </w:abstractNum>
+  <w:abstractNum w:abstractNumId="14" w15:restartNumberingAfterBreak="0">
     <w:nsid w:val="74E672F3"/>
     <w:multiLevelType w:val="hybridMultilevel"/>
     <w:tmpl w:val="26141CBE"/>
@@ -2499,67 +2225,76 @@
     </w:lvl>
   </w:abstractNum>
   <w:num w:numId="1">
-    <w:abstractNumId w:val="2"/>
+    <w:abstractNumId w:val="3"/>
   </w:num>
   <w:num w:numId="2">
-    <w:abstractNumId w:val="2"/>
+    <w:abstractNumId w:val="3"/>
   </w:num>
   <w:num w:numId="3">
-    <w:abstractNumId w:val="2"/>
+    <w:abstractNumId w:val="3"/>
   </w:num>
   <w:num w:numId="4">
-    <w:abstractNumId w:val="2"/>
+    <w:abstractNumId w:val="3"/>
   </w:num>
   <w:num w:numId="5">
-    <w:abstractNumId w:val="2"/>
+    <w:abstractNumId w:val="3"/>
   </w:num>
   <w:num w:numId="6">
-    <w:abstractNumId w:val="2"/>
+    <w:abstractNumId w:val="3"/>
   </w:num>
   <w:num w:numId="7">
-    <w:abstractNumId w:val="2"/>
+    <w:abstractNumId w:val="3"/>
   </w:num>
   <w:num w:numId="8">
-    <w:abstractNumId w:val="2"/>
+    <w:abstractNumId w:val="3"/>
   </w:num>
   <w:num w:numId="9">
-    <w:abstractNumId w:val="2"/>
+    <w:abstractNumId w:val="3"/>
   </w:num>
   <w:num w:numId="10">
-    <w:abstractNumId w:val="2"/>
+    <w:abstractNumId w:val="3"/>
   </w:num>
   <w:num w:numId="11">
+    <w:abstractNumId w:val="14"/>
+  </w:num>
+  <w:num w:numId="12">
+    <w:abstractNumId w:val="8"/>
+  </w:num>
+  <w:num w:numId="13">
+    <w:abstractNumId w:val="5"/>
+  </w:num>
+  <w:num w:numId="14">
     <w:abstractNumId w:val="11"/>
   </w:num>
-  <w:num w:numId="12">
-    <w:abstractNumId w:val="7"/>
-  </w:num>
-  <w:num w:numId="13">
-    <w:abstractNumId w:val="4"/>
-  </w:num>
-  <w:num w:numId="14">
+  <w:num w:numId="15">
     <w:abstractNumId w:val="10"/>
-  </w:num>
-  <w:num w:numId="15">
-    <w:abstractNumId w:val="9"/>
   </w:num>
   <w:num w:numId="16">
     <w:abstractNumId w:val="0"/>
   </w:num>
   <w:num w:numId="17">
+    <w:abstractNumId w:val="2"/>
+  </w:num>
+  <w:num w:numId="18">
+    <w:abstractNumId w:val="6"/>
+  </w:num>
+  <w:num w:numId="19">
+    <w:abstractNumId w:val="4"/>
+  </w:num>
+  <w:num w:numId="20">
+    <w:abstractNumId w:val="9"/>
+  </w:num>
+  <w:num w:numId="21">
+    <w:abstractNumId w:val="7"/>
+  </w:num>
+  <w:num w:numId="22">
     <w:abstractNumId w:val="1"/>
   </w:num>
-  <w:num w:numId="18">
-    <w:abstractNumId w:val="5"/>
+  <w:num w:numId="23">
+    <w:abstractNumId w:val="13"/>
   </w:num>
-  <w:num w:numId="19">
-    <w:abstractNumId w:val="3"/>
-  </w:num>
-  <w:num w:numId="20">
-    <w:abstractNumId w:val="8"/>
-  </w:num>
-  <w:num w:numId="21">
-    <w:abstractNumId w:val="6"/>
+  <w:num w:numId="24">
+    <w:abstractNumId w:val="12"/>
   </w:num>
 </w:numbering>
 </file>
@@ -3000,7 +2735,6 @@
     <w:next w:val="Standard"/>
     <w:link w:val="berschrift2Zchn"/>
     <w:uiPriority w:val="9"/>
-    <w:semiHidden/>
     <w:unhideWhenUsed/>
     <w:qFormat/>
     <w:rsid w:val="0037294C"/>
@@ -3295,7 +3029,6 @@
     <w:basedOn w:val="Absatz-Standardschriftart"/>
     <w:link w:val="berschrift2"/>
     <w:uiPriority w:val="9"/>
-    <w:semiHidden/>
     <w:rsid w:val="0037294C"/>
     <w:rPr>
       <w:rFonts w:asciiTheme="majorHAnsi" w:eastAsiaTheme="majorEastAsia" w:hAnsiTheme="majorHAnsi" w:cstheme="majorBidi"/>
@@ -3687,6 +3420,29 @@
     <w:rPr>
       <w:rFonts w:cs="Times New Roman"/>
       <w:lang w:eastAsia="de-DE"/>
+    </w:rPr>
+  </w:style>
+  <w:style w:type="character" w:styleId="Hyperlink">
+    <w:name w:val="Hyperlink"/>
+    <w:basedOn w:val="Absatz-Standardschriftart"/>
+    <w:uiPriority w:val="99"/>
+    <w:unhideWhenUsed/>
+    <w:rsid w:val="00C77A25"/>
+    <w:rPr>
+      <w:color w:val="0563C1" w:themeColor="hyperlink"/>
+      <w:u w:val="single"/>
+    </w:rPr>
+  </w:style>
+  <w:style w:type="character" w:styleId="NichtaufgelsteErwhnung">
+    <w:name w:val="Unresolved Mention"/>
+    <w:basedOn w:val="Absatz-Standardschriftart"/>
+    <w:uiPriority w:val="99"/>
+    <w:semiHidden/>
+    <w:unhideWhenUsed/>
+    <w:rsid w:val="00C77A25"/>
+    <w:rPr>
+      <w:color w:val="605E5C"/>
+      <w:shd w:val="clear" w:color="auto" w:fill="E1DFDD"/>
     </w:rPr>
   </w:style>
 </w:styles>

</xml_diff>